<commit_message>
clearer presentation for study 2 results in proposal
</commit_message>
<xml_diff>
--- a/reports/paper/notes/tables_figures.docx
+++ b/reports/paper/notes/tables_figures.docx
@@ -788,6 +788,653 @@
         <w:br w:type="page"/>
       </w:r>
     </w:p>
+    <w:p>
+      <w:pPr>
+        <w:rPr>
+          <w:rFonts w:ascii="Times New Roman" w:hAnsi="Times New Roman" w:cs="Times New Roman"/>
+        </w:rPr>
+      </w:pPr>
+      <w:r>
+        <w:rPr>
+          <w:rFonts w:ascii="Times New Roman" w:hAnsi="Times New Roman" w:cs="Times New Roman"/>
+          <w:i/>
+          <w:iCs/>
+        </w:rPr>
+        <w:lastRenderedPageBreak/>
+        <w:t>Figure 1</w:t>
+      </w:r>
+      <w:r>
+        <w:rPr>
+          <w:rFonts w:ascii="Times New Roman" w:hAnsi="Times New Roman" w:cs="Times New Roman"/>
+        </w:rPr>
+        <w:t xml:space="preserve">. Study 2 Results Scheme. </w:t>
+      </w:r>
+    </w:p>
+    <w:p>
+      <w:pPr>
+        <w:rPr>
+          <w:rFonts w:ascii="Times New Roman" w:hAnsi="Times New Roman" w:cs="Times New Roman"/>
+        </w:rPr>
+      </w:pPr>
+    </w:p>
+    <w:tbl>
+      <w:tblPr>
+        <w:tblStyle w:val="TableGrid"/>
+        <w:tblW w:w="0" w:type="auto"/>
+        <w:jc w:val="center"/>
+        <w:tblBorders>
+          <w:top w:val="none" w:sz="0" w:space="0" w:color="auto"/>
+          <w:left w:val="none" w:sz="0" w:space="0" w:color="auto"/>
+          <w:bottom w:val="none" w:sz="0" w:space="0" w:color="auto"/>
+          <w:right w:val="none" w:sz="0" w:space="0" w:color="auto"/>
+          <w:insideH w:val="none" w:sz="0" w:space="0" w:color="auto"/>
+          <w:insideV w:val="none" w:sz="0" w:space="0" w:color="auto"/>
+        </w:tblBorders>
+        <w:tblLook w:val="04A0" w:firstRow="1" w:lastRow="0" w:firstColumn="1" w:lastColumn="0" w:noHBand="0" w:noVBand="1"/>
+      </w:tblPr>
+      <w:tblGrid>
+        <w:gridCol w:w="1890"/>
+        <w:gridCol w:w="2278"/>
+        <w:gridCol w:w="3117"/>
+      </w:tblGrid>
+      <w:tr>
+        <w:trPr>
+          <w:jc w:val="center"/>
+        </w:trPr>
+        <w:tc>
+          <w:tcPr>
+            <w:tcW w:w="1890" w:type="dxa"/>
+            <w:tcBorders>
+              <w:bottom w:val="single" w:sz="4" w:space="0" w:color="auto"/>
+            </w:tcBorders>
+          </w:tcPr>
+          <w:p>
+            <w:pPr>
+              <w:jc w:val="center"/>
+              <w:rPr>
+                <w:rFonts w:ascii="Times New Roman" w:hAnsi="Times New Roman" w:cs="Times New Roman"/>
+              </w:rPr>
+            </w:pPr>
+            <w:r>
+              <w:rPr>
+                <w:rFonts w:ascii="Times New Roman" w:hAnsi="Times New Roman" w:cs="Times New Roman"/>
+              </w:rPr>
+              <w:t>Simulation</w:t>
+            </w:r>
+          </w:p>
+        </w:tc>
+        <w:tc>
+          <w:tcPr>
+            <w:tcW w:w="2278" w:type="dxa"/>
+            <w:tcBorders>
+              <w:bottom w:val="single" w:sz="4" w:space="0" w:color="auto"/>
+            </w:tcBorders>
+          </w:tcPr>
+          <w:p>
+            <w:pPr>
+              <w:jc w:val="center"/>
+              <w:rPr>
+                <w:rFonts w:ascii="Times New Roman" w:hAnsi="Times New Roman" w:cs="Times New Roman"/>
+              </w:rPr>
+            </w:pPr>
+            <w:r>
+              <w:rPr>
+                <w:rFonts w:ascii="Times New Roman" w:hAnsi="Times New Roman" w:cs="Times New Roman"/>
+              </w:rPr>
+              <w:t>Predicted Pattern?</w:t>
+            </w:r>
+          </w:p>
+        </w:tc>
+        <w:tc>
+          <w:tcPr>
+            <w:tcW w:w="3117" w:type="dxa"/>
+            <w:tcBorders>
+              <w:bottom w:val="single" w:sz="4" w:space="0" w:color="auto"/>
+            </w:tcBorders>
+          </w:tcPr>
+          <w:p>
+            <w:pPr>
+              <w:jc w:val="center"/>
+              <w:rPr>
+                <w:rFonts w:ascii="Times New Roman" w:hAnsi="Times New Roman" w:cs="Times New Roman"/>
+              </w:rPr>
+            </w:pPr>
+            <w:r>
+              <w:rPr>
+                <w:rFonts w:ascii="Times New Roman" w:hAnsi="Times New Roman" w:cs="Times New Roman"/>
+              </w:rPr>
+              <w:t>Plot</w:t>
+            </w:r>
+          </w:p>
+        </w:tc>
+      </w:tr>
+      <w:tr>
+        <w:trPr>
+          <w:jc w:val="center"/>
+        </w:trPr>
+        <w:tc>
+          <w:tcPr>
+            <w:tcW w:w="1890" w:type="dxa"/>
+            <w:tcBorders>
+              <w:top w:val="single" w:sz="4" w:space="0" w:color="auto"/>
+            </w:tcBorders>
+          </w:tcPr>
+          <w:p>
+            <w:pPr>
+              <w:jc w:val="center"/>
+              <w:rPr>
+                <w:rFonts w:ascii="Times New Roman" w:hAnsi="Times New Roman" w:cs="Times New Roman"/>
+              </w:rPr>
+            </w:pPr>
+          </w:p>
+          <w:p>
+            <w:pPr>
+              <w:jc w:val="center"/>
+              <w:rPr>
+                <w:rFonts w:ascii="Times New Roman" w:hAnsi="Times New Roman" w:cs="Times New Roman"/>
+              </w:rPr>
+            </w:pPr>
+            <w:r>
+              <w:rPr>
+                <w:rFonts w:ascii="Times New Roman" w:hAnsi="Times New Roman" w:cs="Times New Roman"/>
+              </w:rPr>
+              <w:t>Base</w:t>
+            </w:r>
+          </w:p>
+        </w:tc>
+        <w:tc>
+          <w:tcPr>
+            <w:tcW w:w="2278" w:type="dxa"/>
+            <w:tcBorders>
+              <w:top w:val="single" w:sz="4" w:space="0" w:color="auto"/>
+            </w:tcBorders>
+          </w:tcPr>
+          <w:p>
+            <w:pPr>
+              <w:jc w:val="center"/>
+              <w:rPr>
+                <w:rFonts w:ascii="Times New Roman" w:hAnsi="Times New Roman" w:cs="Times New Roman"/>
+              </w:rPr>
+            </w:pPr>
+          </w:p>
+          <w:p>
+            <w:pPr>
+              <w:jc w:val="center"/>
+              <w:rPr>
+                <w:rFonts w:ascii="Times New Roman" w:hAnsi="Times New Roman" w:cs="Times New Roman"/>
+              </w:rPr>
+            </w:pPr>
+            <w:r>
+              <w:rPr>
+                <w:rFonts w:ascii="Times New Roman" w:hAnsi="Times New Roman" w:cs="Times New Roman"/>
+              </w:rPr>
+              <w:t>Yes</w:t>
+            </w:r>
+          </w:p>
+        </w:tc>
+        <w:tc>
+          <w:tcPr>
+            <w:tcW w:w="3117" w:type="dxa"/>
+            <w:tcBorders>
+              <w:top w:val="single" w:sz="4" w:space="0" w:color="auto"/>
+            </w:tcBorders>
+          </w:tcPr>
+          <w:p>
+            <w:pPr>
+              <w:rPr>
+                <w:rFonts w:ascii="Times New Roman" w:hAnsi="Times New Roman" w:cs="Times New Roman"/>
+              </w:rPr>
+            </w:pPr>
+          </w:p>
+          <w:p>
+            <w:pPr>
+              <w:jc w:val="center"/>
+              <w:rPr>
+                <w:rFonts w:ascii="Times New Roman" w:hAnsi="Times New Roman" w:cs="Times New Roman"/>
+              </w:rPr>
+            </w:pPr>
+            <w:r>
+              <w:rPr>
+                <w:rFonts w:ascii="Times New Roman" w:hAnsi="Times New Roman" w:cs="Times New Roman"/>
+                <w:noProof/>
+              </w:rPr>
+              <w:drawing>
+                <wp:inline distT="0" distB="0" distL="0" distR="0" wp14:anchorId="4963D681" wp14:editId="1628FE17">
+                  <wp:extent cx="1049311" cy="699541"/>
+                  <wp:effectExtent l="0" t="0" r="5080" b="0"/>
+                  <wp:docPr id="8" name="Picture 8"/>
+                  <wp:cNvGraphicFramePr>
+                    <a:graphicFrameLocks xmlns:a="http://schemas.openxmlformats.org/drawingml/2006/main" noChangeAspect="1"/>
+                  </wp:cNvGraphicFramePr>
+                  <a:graphic xmlns:a="http://schemas.openxmlformats.org/drawingml/2006/main">
+                    <a:graphicData uri="http://schemas.openxmlformats.org/drawingml/2006/picture">
+                      <pic:pic xmlns:pic="http://schemas.openxmlformats.org/drawingml/2006/picture">
+                        <pic:nvPicPr>
+                          <pic:cNvPr id="8" name="Rplot.pdf"/>
+                          <pic:cNvPicPr/>
+                        </pic:nvPicPr>
+                        <pic:blipFill>
+                          <a:blip r:embed="rId8" cstate="print">
+                            <a:extLst>
+                              <a:ext uri="{28A0092B-C50C-407E-A947-70E740481C1C}">
+                                <a14:useLocalDpi xmlns:a14="http://schemas.microsoft.com/office/drawing/2010/main" val="0"/>
+                              </a:ext>
+                            </a:extLst>
+                          </a:blip>
+                          <a:stretch>
+                            <a:fillRect/>
+                          </a:stretch>
+                        </pic:blipFill>
+                        <pic:spPr>
+                          <a:xfrm>
+                            <a:off x="0" y="0"/>
+                            <a:ext cx="1103149" cy="735433"/>
+                          </a:xfrm>
+                          <a:prstGeom prst="rect">
+                            <a:avLst/>
+                          </a:prstGeom>
+                        </pic:spPr>
+                      </pic:pic>
+                    </a:graphicData>
+                  </a:graphic>
+                </wp:inline>
+              </w:drawing>
+            </w:r>
+          </w:p>
+        </w:tc>
+      </w:tr>
+      <w:tr>
+        <w:trPr>
+          <w:jc w:val="center"/>
+        </w:trPr>
+        <w:tc>
+          <w:tcPr>
+            <w:tcW w:w="1890" w:type="dxa"/>
+          </w:tcPr>
+          <w:p>
+            <w:pPr>
+              <w:jc w:val="center"/>
+              <w:rPr>
+                <w:rFonts w:ascii="Times New Roman" w:hAnsi="Times New Roman" w:cs="Times New Roman"/>
+              </w:rPr>
+            </w:pPr>
+          </w:p>
+          <w:p>
+            <w:pPr>
+              <w:jc w:val="center"/>
+              <w:rPr>
+                <w:rFonts w:ascii="Times New Roman" w:hAnsi="Times New Roman" w:cs="Times New Roman"/>
+              </w:rPr>
+            </w:pPr>
+            <w:r>
+              <w:rPr>
+                <w:rFonts w:ascii="Times New Roman" w:hAnsi="Times New Roman" w:cs="Times New Roman"/>
+              </w:rPr>
+              <w:t>RQ1</w:t>
+            </w:r>
+          </w:p>
+        </w:tc>
+        <w:tc>
+          <w:tcPr>
+            <w:tcW w:w="2278" w:type="dxa"/>
+          </w:tcPr>
+          <w:p>
+            <w:pPr>
+              <w:jc w:val="center"/>
+              <w:rPr>
+                <w:rFonts w:ascii="Times New Roman" w:hAnsi="Times New Roman" w:cs="Times New Roman"/>
+              </w:rPr>
+            </w:pPr>
+          </w:p>
+          <w:p>
+            <w:pPr>
+              <w:jc w:val="center"/>
+              <w:rPr>
+                <w:rFonts w:ascii="Times New Roman" w:hAnsi="Times New Roman" w:cs="Times New Roman"/>
+              </w:rPr>
+            </w:pPr>
+            <w:r>
+              <w:rPr>
+                <w:rFonts w:ascii="Times New Roman" w:hAnsi="Times New Roman" w:cs="Times New Roman"/>
+              </w:rPr>
+              <w:t>No</w:t>
+            </w:r>
+          </w:p>
+        </w:tc>
+        <w:tc>
+          <w:tcPr>
+            <w:tcW w:w="3117" w:type="dxa"/>
+          </w:tcPr>
+          <w:p>
+            <w:pPr>
+              <w:rPr>
+                <w:rFonts w:ascii="Times New Roman" w:hAnsi="Times New Roman" w:cs="Times New Roman"/>
+              </w:rPr>
+            </w:pPr>
+          </w:p>
+          <w:p>
+            <w:pPr>
+              <w:jc w:val="center"/>
+              <w:rPr>
+                <w:rFonts w:ascii="Times New Roman" w:hAnsi="Times New Roman" w:cs="Times New Roman"/>
+              </w:rPr>
+            </w:pPr>
+            <w:r>
+              <w:rPr>
+                <w:rFonts w:ascii="Times New Roman" w:hAnsi="Times New Roman" w:cs="Times New Roman"/>
+                <w:noProof/>
+              </w:rPr>
+              <w:drawing>
+                <wp:inline distT="0" distB="0" distL="0" distR="0" wp14:anchorId="41083D60" wp14:editId="7427542E">
+                  <wp:extent cx="1063864" cy="709243"/>
+                  <wp:effectExtent l="0" t="0" r="3175" b="2540"/>
+                  <wp:docPr id="3" name="Picture 3"/>
+                  <wp:cNvGraphicFramePr>
+                    <a:graphicFrameLocks xmlns:a="http://schemas.openxmlformats.org/drawingml/2006/main" noChangeAspect="1"/>
+                  </wp:cNvGraphicFramePr>
+                  <a:graphic xmlns:a="http://schemas.openxmlformats.org/drawingml/2006/main">
+                    <a:graphicData uri="http://schemas.openxmlformats.org/drawingml/2006/picture">
+                      <pic:pic xmlns:pic="http://schemas.openxmlformats.org/drawingml/2006/picture">
+                        <pic:nvPicPr>
+                          <pic:cNvPr id="2" name="Rplot.pdf"/>
+                          <pic:cNvPicPr/>
+                        </pic:nvPicPr>
+                        <pic:blipFill>
+                          <a:blip r:embed="rId5" cstate="print">
+                            <a:extLst>
+                              <a:ext uri="{28A0092B-C50C-407E-A947-70E740481C1C}">
+                                <a14:useLocalDpi xmlns:a14="http://schemas.microsoft.com/office/drawing/2010/main" val="0"/>
+                              </a:ext>
+                            </a:extLst>
+                          </a:blip>
+                          <a:stretch>
+                            <a:fillRect/>
+                          </a:stretch>
+                        </pic:blipFill>
+                        <pic:spPr>
+                          <a:xfrm>
+                            <a:off x="0" y="0"/>
+                            <a:ext cx="1090059" cy="726706"/>
+                          </a:xfrm>
+                          <a:prstGeom prst="rect">
+                            <a:avLst/>
+                          </a:prstGeom>
+                        </pic:spPr>
+                      </pic:pic>
+                    </a:graphicData>
+                  </a:graphic>
+                </wp:inline>
+              </w:drawing>
+            </w:r>
+          </w:p>
+        </w:tc>
+      </w:tr>
+      <w:tr>
+        <w:trPr>
+          <w:jc w:val="center"/>
+        </w:trPr>
+        <w:tc>
+          <w:tcPr>
+            <w:tcW w:w="1890" w:type="dxa"/>
+          </w:tcPr>
+          <w:p>
+            <w:pPr>
+              <w:jc w:val="center"/>
+              <w:rPr>
+                <w:rFonts w:ascii="Times New Roman" w:hAnsi="Times New Roman" w:cs="Times New Roman"/>
+              </w:rPr>
+            </w:pPr>
+          </w:p>
+          <w:p>
+            <w:pPr>
+              <w:jc w:val="center"/>
+              <w:rPr>
+                <w:rFonts w:ascii="Times New Roman" w:hAnsi="Times New Roman" w:cs="Times New Roman"/>
+              </w:rPr>
+            </w:pPr>
+            <w:r>
+              <w:rPr>
+                <w:rFonts w:ascii="Times New Roman" w:hAnsi="Times New Roman" w:cs="Times New Roman"/>
+              </w:rPr>
+              <w:t>RQ2</w:t>
+            </w:r>
+          </w:p>
+        </w:tc>
+        <w:tc>
+          <w:tcPr>
+            <w:tcW w:w="2278" w:type="dxa"/>
+          </w:tcPr>
+          <w:p>
+            <w:pPr>
+              <w:jc w:val="center"/>
+              <w:rPr>
+                <w:rFonts w:ascii="Times New Roman" w:hAnsi="Times New Roman" w:cs="Times New Roman"/>
+              </w:rPr>
+            </w:pPr>
+          </w:p>
+          <w:p>
+            <w:pPr>
+              <w:jc w:val="center"/>
+              <w:rPr>
+                <w:rFonts w:ascii="Times New Roman" w:hAnsi="Times New Roman" w:cs="Times New Roman"/>
+              </w:rPr>
+            </w:pPr>
+            <w:r>
+              <w:rPr>
+                <w:rFonts w:ascii="Times New Roman" w:hAnsi="Times New Roman" w:cs="Times New Roman"/>
+              </w:rPr>
+              <w:t>No</w:t>
+            </w:r>
+          </w:p>
+        </w:tc>
+        <w:tc>
+          <w:tcPr>
+            <w:tcW w:w="3117" w:type="dxa"/>
+          </w:tcPr>
+          <w:p>
+            <w:pPr>
+              <w:rPr>
+                <w:rFonts w:ascii="Times New Roman" w:hAnsi="Times New Roman" w:cs="Times New Roman"/>
+              </w:rPr>
+            </w:pPr>
+          </w:p>
+          <w:p>
+            <w:pPr>
+              <w:jc w:val="center"/>
+              <w:rPr>
+                <w:rFonts w:ascii="Times New Roman" w:hAnsi="Times New Roman" w:cs="Times New Roman"/>
+              </w:rPr>
+            </w:pPr>
+            <w:r>
+              <w:rPr>
+                <w:rFonts w:ascii="Times New Roman" w:hAnsi="Times New Roman" w:cs="Times New Roman"/>
+                <w:noProof/>
+              </w:rPr>
+              <w:drawing>
+                <wp:inline distT="0" distB="0" distL="0" distR="0" wp14:anchorId="7E2FDDDD" wp14:editId="3946C0C2">
+                  <wp:extent cx="1135505" cy="757003"/>
+                  <wp:effectExtent l="0" t="0" r="0" b="5080"/>
+                  <wp:docPr id="6" name="Picture 6"/>
+                  <wp:cNvGraphicFramePr>
+                    <a:graphicFrameLocks xmlns:a="http://schemas.openxmlformats.org/drawingml/2006/main" noChangeAspect="1"/>
+                  </wp:cNvGraphicFramePr>
+                  <a:graphic xmlns:a="http://schemas.openxmlformats.org/drawingml/2006/main">
+                    <a:graphicData uri="http://schemas.openxmlformats.org/drawingml/2006/picture">
+                      <pic:pic xmlns:pic="http://schemas.openxmlformats.org/drawingml/2006/picture">
+                        <pic:nvPicPr>
+                          <pic:cNvPr id="5" name="Rplot.pdf"/>
+                          <pic:cNvPicPr/>
+                        </pic:nvPicPr>
+                        <pic:blipFill>
+                          <a:blip r:embed="rId6" cstate="print">
+                            <a:extLst>
+                              <a:ext uri="{28A0092B-C50C-407E-A947-70E740481C1C}">
+                                <a14:useLocalDpi xmlns:a14="http://schemas.microsoft.com/office/drawing/2010/main" val="0"/>
+                              </a:ext>
+                            </a:extLst>
+                          </a:blip>
+                          <a:stretch>
+                            <a:fillRect/>
+                          </a:stretch>
+                        </pic:blipFill>
+                        <pic:spPr>
+                          <a:xfrm>
+                            <a:off x="0" y="0"/>
+                            <a:ext cx="1169349" cy="779565"/>
+                          </a:xfrm>
+                          <a:prstGeom prst="rect">
+                            <a:avLst/>
+                          </a:prstGeom>
+                        </pic:spPr>
+                      </pic:pic>
+                    </a:graphicData>
+                  </a:graphic>
+                </wp:inline>
+              </w:drawing>
+            </w:r>
+          </w:p>
+        </w:tc>
+      </w:tr>
+      <w:tr>
+        <w:trPr>
+          <w:jc w:val="center"/>
+        </w:trPr>
+        <w:tc>
+          <w:tcPr>
+            <w:tcW w:w="1890" w:type="dxa"/>
+          </w:tcPr>
+          <w:p>
+            <w:pPr>
+              <w:jc w:val="center"/>
+              <w:rPr>
+                <w:rFonts w:ascii="Times New Roman" w:hAnsi="Times New Roman" w:cs="Times New Roman"/>
+              </w:rPr>
+            </w:pPr>
+          </w:p>
+          <w:p>
+            <w:pPr>
+              <w:jc w:val="center"/>
+              <w:rPr>
+                <w:rFonts w:ascii="Times New Roman" w:hAnsi="Times New Roman" w:cs="Times New Roman"/>
+              </w:rPr>
+            </w:pPr>
+            <w:r>
+              <w:rPr>
+                <w:rFonts w:ascii="Times New Roman" w:hAnsi="Times New Roman" w:cs="Times New Roman"/>
+              </w:rPr>
+              <w:t>RQ3</w:t>
+            </w:r>
+          </w:p>
+        </w:tc>
+        <w:tc>
+          <w:tcPr>
+            <w:tcW w:w="2278" w:type="dxa"/>
+          </w:tcPr>
+          <w:p>
+            <w:pPr>
+              <w:jc w:val="center"/>
+              <w:rPr>
+                <w:rFonts w:ascii="Times New Roman" w:hAnsi="Times New Roman" w:cs="Times New Roman"/>
+              </w:rPr>
+            </w:pPr>
+          </w:p>
+          <w:p>
+            <w:pPr>
+              <w:jc w:val="center"/>
+              <w:rPr>
+                <w:rFonts w:ascii="Times New Roman" w:hAnsi="Times New Roman" w:cs="Times New Roman"/>
+              </w:rPr>
+            </w:pPr>
+            <w:r>
+              <w:rPr>
+                <w:rFonts w:ascii="Times New Roman" w:hAnsi="Times New Roman" w:cs="Times New Roman"/>
+              </w:rPr>
+              <w:t>No</w:t>
+            </w:r>
+          </w:p>
+        </w:tc>
+        <w:tc>
+          <w:tcPr>
+            <w:tcW w:w="3117" w:type="dxa"/>
+          </w:tcPr>
+          <w:p>
+            <w:pPr>
+              <w:rPr>
+                <w:rFonts w:ascii="Times New Roman" w:hAnsi="Times New Roman" w:cs="Times New Roman"/>
+              </w:rPr>
+            </w:pPr>
+          </w:p>
+          <w:p>
+            <w:pPr>
+              <w:jc w:val="center"/>
+              <w:rPr>
+                <w:rFonts w:ascii="Times New Roman" w:hAnsi="Times New Roman" w:cs="Times New Roman"/>
+              </w:rPr>
+            </w:pPr>
+            <w:r>
+              <w:rPr>
+                <w:rFonts w:ascii="Times New Roman" w:hAnsi="Times New Roman" w:cs="Times New Roman"/>
+                <w:noProof/>
+              </w:rPr>
+              <w:drawing>
+                <wp:inline distT="0" distB="0" distL="0" distR="0" wp14:anchorId="163478E9" wp14:editId="480292E6">
+                  <wp:extent cx="1101777" cy="734518"/>
+                  <wp:effectExtent l="0" t="0" r="3175" b="2540"/>
+                  <wp:docPr id="7" name="Picture 7"/>
+                  <wp:cNvGraphicFramePr>
+                    <a:graphicFrameLocks xmlns:a="http://schemas.openxmlformats.org/drawingml/2006/main" noChangeAspect="1"/>
+                  </wp:cNvGraphicFramePr>
+                  <a:graphic xmlns:a="http://schemas.openxmlformats.org/drawingml/2006/main">
+                    <a:graphicData uri="http://schemas.openxmlformats.org/drawingml/2006/picture">
+                      <pic:pic xmlns:pic="http://schemas.openxmlformats.org/drawingml/2006/picture">
+                        <pic:nvPicPr>
+                          <pic:cNvPr id="4" name="Rplot.pdf"/>
+                          <pic:cNvPicPr/>
+                        </pic:nvPicPr>
+                        <pic:blipFill>
+                          <a:blip r:embed="rId7" cstate="print">
+                            <a:extLst>
+                              <a:ext uri="{28A0092B-C50C-407E-A947-70E740481C1C}">
+                                <a14:useLocalDpi xmlns:a14="http://schemas.microsoft.com/office/drawing/2010/main" val="0"/>
+                              </a:ext>
+                            </a:extLst>
+                          </a:blip>
+                          <a:stretch>
+                            <a:fillRect/>
+                          </a:stretch>
+                        </pic:blipFill>
+                        <pic:spPr>
+                          <a:xfrm>
+                            <a:off x="0" y="0"/>
+                            <a:ext cx="1130131" cy="753421"/>
+                          </a:xfrm>
+                          <a:prstGeom prst="rect">
+                            <a:avLst/>
+                          </a:prstGeom>
+                        </pic:spPr>
+                      </pic:pic>
+                    </a:graphicData>
+                  </a:graphic>
+                </wp:inline>
+              </w:drawing>
+            </w:r>
+          </w:p>
+        </w:tc>
+      </w:tr>
+    </w:tbl>
+    <w:p>
+      <w:pPr>
+        <w:rPr>
+          <w:rFonts w:ascii="Times New Roman" w:hAnsi="Times New Roman" w:cs="Times New Roman"/>
+        </w:rPr>
+      </w:pPr>
+      <w:r>
+        <w:rPr>
+          <w:rFonts w:ascii="Times New Roman" w:hAnsi="Times New Roman" w:cs="Times New Roman"/>
+        </w:rPr>
+        <w:br w:type="page"/>
+      </w:r>
+    </w:p>
     <w:tbl>
       <w:tblPr>
         <w:tblStyle w:val="TableGrid"/>
@@ -1010,13 +1657,7 @@
               <w:rPr>
                 <w:rFonts w:ascii="Times New Roman" w:hAnsi="Times New Roman" w:cs="Times New Roman"/>
               </w:rPr>
-              <w:t>Non-Academic</w:t>
-            </w:r>
-            <w:r>
-              <w:rPr>
-                <w:rFonts w:ascii="Times New Roman" w:hAnsi="Times New Roman" w:cs="Times New Roman"/>
-              </w:rPr>
-              <w:t xml:space="preserve"> GitHub Repo 1</w:t>
+              <w:t>Non-Academic GitHub Repo 1</w:t>
             </w:r>
           </w:p>
         </w:tc>
@@ -1123,13 +1764,7 @@
               <w:rPr>
                 <w:rFonts w:ascii="Times New Roman" w:hAnsi="Times New Roman" w:cs="Times New Roman"/>
               </w:rPr>
-              <w:t xml:space="preserve">Non-Academic GitHub Repo </w:t>
-            </w:r>
-            <w:r>
-              <w:rPr>
-                <w:rFonts w:ascii="Times New Roman" w:hAnsi="Times New Roman" w:cs="Times New Roman"/>
-              </w:rPr>
-              <w:t>2</w:t>
+              <w:t>Non-Academic GitHub Repo 2</w:t>
             </w:r>
           </w:p>
         </w:tc>
@@ -1229,13 +1864,7 @@
               <w:rPr>
                 <w:rFonts w:ascii="Times New Roman" w:hAnsi="Times New Roman" w:cs="Times New Roman"/>
               </w:rPr>
-              <w:t xml:space="preserve">Non-Academic GitHub Repo </w:t>
-            </w:r>
-            <w:r>
-              <w:rPr>
-                <w:rFonts w:ascii="Times New Roman" w:hAnsi="Times New Roman" w:cs="Times New Roman"/>
-              </w:rPr>
-              <w:t>3</w:t>
+              <w:t>Non-Academic GitHub Repo 3</w:t>
             </w:r>
           </w:p>
         </w:tc>
@@ -1335,13 +1964,7 @@
               <w:rPr>
                 <w:rFonts w:ascii="Times New Roman" w:hAnsi="Times New Roman" w:cs="Times New Roman"/>
               </w:rPr>
-              <w:t xml:space="preserve">Non-Academic GitHub Repo </w:t>
-            </w:r>
-            <w:r>
-              <w:rPr>
-                <w:rFonts w:ascii="Times New Roman" w:hAnsi="Times New Roman" w:cs="Times New Roman"/>
-              </w:rPr>
-              <w:t>4</w:t>
+              <w:t>Non-Academic GitHub Repo 4</w:t>
             </w:r>
           </w:p>
         </w:tc>
@@ -1439,13 +2062,7 @@
               <w:rPr>
                 <w:rFonts w:ascii="Times New Roman" w:hAnsi="Times New Roman" w:cs="Times New Roman"/>
               </w:rPr>
-              <w:t xml:space="preserve">Academic GitHub Repo </w:t>
-            </w:r>
-            <w:r>
-              <w:rPr>
-                <w:rFonts w:ascii="Times New Roman" w:hAnsi="Times New Roman" w:cs="Times New Roman"/>
-              </w:rPr>
-              <w:t>1</w:t>
+              <w:t>Academic GitHub Repo 1</w:t>
             </w:r>
           </w:p>
         </w:tc>
@@ -1543,13 +2160,7 @@
               <w:rPr>
                 <w:rFonts w:ascii="Times New Roman" w:hAnsi="Times New Roman" w:cs="Times New Roman"/>
               </w:rPr>
-              <w:t xml:space="preserve">Academic GitHub Repo </w:t>
-            </w:r>
-            <w:r>
-              <w:rPr>
-                <w:rFonts w:ascii="Times New Roman" w:hAnsi="Times New Roman" w:cs="Times New Roman"/>
-              </w:rPr>
-              <w:t>2</w:t>
+              <w:t>Academic GitHub Repo 2</w:t>
             </w:r>
           </w:p>
         </w:tc>
@@ -1651,13 +2262,7 @@
               <w:rPr>
                 <w:rFonts w:ascii="Times New Roman" w:hAnsi="Times New Roman" w:cs="Times New Roman"/>
               </w:rPr>
-              <w:t xml:space="preserve">Academic GitHub Repo </w:t>
-            </w:r>
-            <w:r>
-              <w:rPr>
-                <w:rFonts w:ascii="Times New Roman" w:hAnsi="Times New Roman" w:cs="Times New Roman"/>
-              </w:rPr>
-              <w:t>3</w:t>
+              <w:t>Academic GitHub Repo 3</w:t>
             </w:r>
           </w:p>
         </w:tc>
@@ -1759,19 +2364,7 @@
               <w:rPr>
                 <w:rFonts w:ascii="Times New Roman" w:hAnsi="Times New Roman" w:cs="Times New Roman"/>
               </w:rPr>
-              <w:t>Academic</w:t>
-            </w:r>
-            <w:r>
-              <w:rPr>
-                <w:rFonts w:ascii="Times New Roman" w:hAnsi="Times New Roman" w:cs="Times New Roman"/>
-              </w:rPr>
-              <w:t xml:space="preserve"> GitHub Repo </w:t>
-            </w:r>
-            <w:r>
-              <w:rPr>
-                <w:rFonts w:ascii="Times New Roman" w:hAnsi="Times New Roman" w:cs="Times New Roman"/>
-              </w:rPr>
-              <w:t>4</w:t>
+              <w:t>Academic GitHub Repo 4</w:t>
             </w:r>
           </w:p>
         </w:tc>
@@ -2077,13 +2670,7 @@
               <w:rPr>
                 <w:rFonts w:ascii="Times New Roman" w:hAnsi="Times New Roman" w:cs="Times New Roman"/>
               </w:rPr>
-              <w:t xml:space="preserve">PhD Student Pool </w:t>
-            </w:r>
-            <w:r>
-              <w:rPr>
-                <w:rFonts w:ascii="Times New Roman" w:hAnsi="Times New Roman" w:cs="Times New Roman"/>
-              </w:rPr>
-              <w:t>2</w:t>
+              <w:t>PhD Student Pool 2</w:t>
             </w:r>
           </w:p>
         </w:tc>
@@ -2185,13 +2772,7 @@
               <w:rPr>
                 <w:rFonts w:ascii="Times New Roman" w:hAnsi="Times New Roman" w:cs="Times New Roman"/>
               </w:rPr>
-              <w:t xml:space="preserve">PhD Student Pool </w:t>
-            </w:r>
-            <w:r>
-              <w:rPr>
-                <w:rFonts w:ascii="Times New Roman" w:hAnsi="Times New Roman" w:cs="Times New Roman"/>
-              </w:rPr>
-              <w:t>3</w:t>
+              <w:t>PhD Student Pool 3</w:t>
             </w:r>
           </w:p>
         </w:tc>

</xml_diff>

<commit_message>
sent proposal to rick round 2
</commit_message>
<xml_diff>
--- a/reports/paper/notes/tables_figures.docx
+++ b/reports/paper/notes/tables_figures.docx
@@ -2,779 +2,6 @@
 <file path=word/document.xml><?xml version="1.0" encoding="utf-8"?>
 <w:document xmlns:wpc="http://schemas.microsoft.com/office/word/2010/wordprocessingCanvas" xmlns:cx="http://schemas.microsoft.com/office/drawing/2014/chartex" xmlns:cx1="http://schemas.microsoft.com/office/drawing/2015/9/8/chartex" xmlns:cx2="http://schemas.microsoft.com/office/drawing/2015/10/21/chartex" xmlns:cx3="http://schemas.microsoft.com/office/drawing/2016/5/9/chartex" xmlns:cx4="http://schemas.microsoft.com/office/drawing/2016/5/10/chartex" xmlns:cx5="http://schemas.microsoft.com/office/drawing/2016/5/11/chartex" xmlns:cx6="http://schemas.microsoft.com/office/drawing/2016/5/12/chartex" xmlns:cx7="http://schemas.microsoft.com/office/drawing/2016/5/13/chartex" xmlns:cx8="http://schemas.microsoft.com/office/drawing/2016/5/14/chartex" xmlns:mc="http://schemas.openxmlformats.org/markup-compatibility/2006" xmlns:aink="http://schemas.microsoft.com/office/drawing/2016/ink" xmlns:am3d="http://schemas.microsoft.com/office/drawing/2017/model3d" xmlns:o="urn:schemas-microsoft-com:office:office" xmlns:r="http://schemas.openxmlformats.org/officeDocument/2006/relationships" xmlns:m="http://schemas.openxmlformats.org/officeDocument/2006/math" xmlns:v="urn:schemas-microsoft-com:vml" xmlns:wp14="http://schemas.microsoft.com/office/word/2010/wordprocessingDrawing" xmlns:wp="http://schemas.openxmlformats.org/drawingml/2006/wordprocessingDrawing" xmlns:w10="urn:schemas-microsoft-com:office:word" xmlns:w="http://schemas.openxmlformats.org/wordprocessingml/2006/main" xmlns:w14="http://schemas.microsoft.com/office/word/2010/wordml" xmlns:w15="http://schemas.microsoft.com/office/word/2012/wordml" xmlns:w16cid="http://schemas.microsoft.com/office/word/2016/wordml/cid" xmlns:w16se="http://schemas.microsoft.com/office/word/2015/wordml/symex" xmlns:wpg="http://schemas.microsoft.com/office/word/2010/wordprocessingGroup" xmlns:wpi="http://schemas.microsoft.com/office/word/2010/wordprocessingInk" xmlns:wne="http://schemas.microsoft.com/office/word/2006/wordml" xmlns:wps="http://schemas.microsoft.com/office/word/2010/wordprocessingShape" mc:Ignorable="w14 w15 w16se w16cid wp14">
   <w:body>
-    <w:p>
-      <w:pPr>
-        <w:rPr>
-          <w:rFonts w:ascii="Times New Roman" w:hAnsi="Times New Roman" w:cs="Times New Roman"/>
-        </w:rPr>
-      </w:pPr>
-      <w:r>
-        <w:rPr>
-          <w:rFonts w:ascii="Times New Roman" w:hAnsi="Times New Roman" w:cs="Times New Roman"/>
-        </w:rPr>
-        <w:t>Figure 1</w:t>
-      </w:r>
-      <w:r>
-        <w:rPr>
-          <w:rFonts w:ascii="Times New Roman" w:hAnsi="Times New Roman" w:cs="Times New Roman"/>
-        </w:rPr>
-        <w:t xml:space="preserve"> – pseudocode</w:t>
-      </w:r>
-    </w:p>
-    <w:p>
-      <w:pPr>
-        <w:rPr>
-          <w:rFonts w:ascii="Times New Roman" w:hAnsi="Times New Roman" w:cs="Times New Roman"/>
-        </w:rPr>
-      </w:pPr>
-    </w:p>
-    <w:p>
-      <w:pPr>
-        <w:rPr>
-          <w:rFonts w:ascii="Times New Roman" w:hAnsi="Times New Roman" w:cs="Times New Roman"/>
-        </w:rPr>
-      </w:pPr>
-      <w:r>
-        <w:rPr>
-          <w:rFonts w:ascii="Times New Roman" w:hAnsi="Times New Roman" w:cs="Times New Roman"/>
-        </w:rPr>
-        <w:br w:type="page"/>
-      </w:r>
-    </w:p>
-    <w:p>
-      <w:pPr>
-        <w:rPr>
-          <w:rFonts w:ascii="Times New Roman" w:hAnsi="Times New Roman" w:cs="Times New Roman"/>
-        </w:rPr>
-      </w:pPr>
-      <w:r>
-        <w:rPr>
-          <w:rFonts w:ascii="Times New Roman" w:hAnsi="Times New Roman" w:cs="Times New Roman"/>
-          <w:noProof/>
-        </w:rPr>
-        <w:lastRenderedPageBreak/>
-        <w:drawing>
-          <wp:inline distT="0" distB="0" distL="0" distR="0" wp14:anchorId="6650294B" wp14:editId="22E80D37">
-            <wp:extent cx="5486400" cy="3657600"/>
-            <wp:effectExtent l="0" t="0" r="0" b="0"/>
-            <wp:docPr id="1" name="Picture 1"/>
-            <wp:cNvGraphicFramePr>
-              <a:graphicFrameLocks xmlns:a="http://schemas.openxmlformats.org/drawingml/2006/main" noChangeAspect="1"/>
-            </wp:cNvGraphicFramePr>
-            <a:graphic xmlns:a="http://schemas.openxmlformats.org/drawingml/2006/main">
-              <a:graphicData uri="http://schemas.openxmlformats.org/drawingml/2006/picture">
-                <pic:pic xmlns:pic="http://schemas.openxmlformats.org/drawingml/2006/picture">
-                  <pic:nvPicPr>
-                    <pic:cNvPr id="1" name="Rplot.pdf"/>
-                    <pic:cNvPicPr/>
-                  </pic:nvPicPr>
-                  <pic:blipFill>
-                    <a:blip r:embed="rId4">
-                      <a:extLst>
-                        <a:ext uri="{28A0092B-C50C-407E-A947-70E740481C1C}">
-                          <a14:useLocalDpi xmlns:a14="http://schemas.microsoft.com/office/drawing/2010/main" val="0"/>
-                        </a:ext>
-                      </a:extLst>
-                    </a:blip>
-                    <a:stretch>
-                      <a:fillRect/>
-                    </a:stretch>
-                  </pic:blipFill>
-                  <pic:spPr>
-                    <a:xfrm>
-                      <a:off x="0" y="0"/>
-                      <a:ext cx="5486400" cy="3657600"/>
-                    </a:xfrm>
-                    <a:prstGeom prst="rect">
-                      <a:avLst/>
-                    </a:prstGeom>
-                  </pic:spPr>
-                </pic:pic>
-              </a:graphicData>
-            </a:graphic>
-          </wp:inline>
-        </w:drawing>
-      </w:r>
-    </w:p>
-    <w:p>
-      <w:pPr>
-        <w:rPr>
-          <w:rFonts w:ascii="Times New Roman" w:hAnsi="Times New Roman" w:cs="Times New Roman"/>
-        </w:rPr>
-      </w:pPr>
-      <w:r>
-        <w:rPr>
-          <w:rFonts w:ascii="Times New Roman" w:hAnsi="Times New Roman" w:cs="Times New Roman"/>
-          <w:i/>
-          <w:iCs/>
-        </w:rPr>
-        <w:t xml:space="preserve">Figure </w:t>
-      </w:r>
-      <w:r>
-        <w:rPr>
-          <w:rFonts w:ascii="Times New Roman" w:hAnsi="Times New Roman" w:cs="Times New Roman"/>
-          <w:i/>
-          <w:iCs/>
-        </w:rPr>
-        <w:t>1</w:t>
-      </w:r>
-      <w:r>
-        <w:rPr>
-          <w:rFonts w:ascii="Times New Roman" w:hAnsi="Times New Roman" w:cs="Times New Roman"/>
-          <w:i/>
-          <w:iCs/>
-        </w:rPr>
-        <w:t>.</w:t>
-      </w:r>
-      <w:r>
-        <w:rPr>
-          <w:rFonts w:ascii="Times New Roman" w:hAnsi="Times New Roman" w:cs="Times New Roman"/>
-        </w:rPr>
-        <w:t xml:space="preserve"> Probability that employee </w:t>
-      </w:r>
-      <w:r>
-        <w:rPr>
-          <w:rFonts w:ascii="Times New Roman" w:hAnsi="Times New Roman" w:cs="Times New Roman"/>
-          <w:i/>
-          <w:iCs/>
-        </w:rPr>
-        <w:t>x</w:t>
-      </w:r>
-      <w:r>
-        <w:rPr>
-          <w:rFonts w:ascii="Times New Roman" w:hAnsi="Times New Roman" w:cs="Times New Roman"/>
-          <w:i/>
-          <w:iCs/>
-          <w:vertAlign w:val="subscript"/>
-        </w:rPr>
-        <w:t>i</w:t>
-      </w:r>
-      <w:r>
-        <w:rPr>
-          <w:rFonts w:ascii="Times New Roman" w:hAnsi="Times New Roman" w:cs="Times New Roman"/>
-        </w:rPr>
-        <w:t xml:space="preserve"> spends </w:t>
-      </w:r>
-      <w:r>
-        <w:rPr>
-          <w:rFonts w:ascii="Times New Roman" w:hAnsi="Times New Roman" w:cs="Times New Roman"/>
-          <w:i/>
-          <w:iCs/>
-        </w:rPr>
-        <w:t>k</w:t>
-      </w:r>
-      <w:r>
-        <w:rPr>
-          <w:rFonts w:ascii="Times New Roman" w:hAnsi="Times New Roman" w:cs="Times New Roman"/>
-        </w:rPr>
-        <w:t xml:space="preserve"> periods as the moment citizen. </w:t>
-      </w:r>
-      <w:r>
-        <w:rPr>
-          <w:rFonts w:ascii="Times New Roman" w:hAnsi="Times New Roman" w:cs="Times New Roman"/>
-        </w:rPr>
-        <w:t>Greater probabilities at extremes (</w:t>
-      </w:r>
-      <w:r>
-        <w:rPr>
-          <w:rFonts w:ascii="Times New Roman" w:hAnsi="Times New Roman" w:cs="Times New Roman"/>
-          <w:i/>
-          <w:iCs/>
-        </w:rPr>
-        <w:t>k</w:t>
-      </w:r>
-      <w:r>
-        <w:rPr>
-          <w:rFonts w:ascii="Times New Roman" w:hAnsi="Times New Roman" w:cs="Times New Roman"/>
-        </w:rPr>
-        <w:t xml:space="preserve"> </w:t>
-      </w:r>
-      <w:r>
-        <w:rPr>
-          <w:rFonts w:ascii="Times New Roman" w:hAnsi="Times New Roman" w:cs="Times New Roman"/>
-        </w:rPr>
-        <w:sym w:font="Symbol" w:char="F0B9"/>
-      </w:r>
-      <w:r>
-        <w:rPr>
-          <w:rFonts w:ascii="Times New Roman" w:hAnsi="Times New Roman" w:cs="Times New Roman"/>
-        </w:rPr>
-        <w:t xml:space="preserve"> </w:t>
-      </w:r>
-      <w:r>
-        <w:rPr>
-          <w:rFonts w:ascii="Times New Roman" w:hAnsi="Times New Roman" w:cs="Times New Roman"/>
-        </w:rPr>
-        <w:t>1</w:t>
-      </w:r>
-      <w:r>
-        <w:rPr>
-          <w:rFonts w:ascii="Times New Roman" w:hAnsi="Times New Roman" w:cs="Times New Roman"/>
-        </w:rPr>
-        <w:t>0</w:t>
-      </w:r>
-      <w:r>
-        <w:rPr>
-          <w:rFonts w:ascii="Times New Roman" w:hAnsi="Times New Roman" w:cs="Times New Roman"/>
-        </w:rPr>
-        <w:t xml:space="preserve">) </w:t>
-      </w:r>
-      <w:r>
-        <w:rPr>
-          <w:rFonts w:ascii="Times New Roman" w:hAnsi="Times New Roman" w:cs="Times New Roman"/>
-        </w:rPr>
-        <w:t>indicate extra milers/good soldiers.</w:t>
-      </w:r>
-    </w:p>
-    <w:p>
-      <w:pPr>
-        <w:rPr>
-          <w:rFonts w:ascii="Times New Roman" w:hAnsi="Times New Roman" w:cs="Times New Roman"/>
-        </w:rPr>
-      </w:pPr>
-      <w:r>
-        <w:rPr>
-          <w:rFonts w:ascii="Times New Roman" w:hAnsi="Times New Roman" w:cs="Times New Roman"/>
-        </w:rPr>
-        <w:br w:type="page"/>
-      </w:r>
-    </w:p>
-    <w:p>
-      <w:pPr>
-        <w:rPr>
-          <w:rFonts w:ascii="Times New Roman" w:hAnsi="Times New Roman" w:cs="Times New Roman"/>
-        </w:rPr>
-      </w:pPr>
-      <w:r>
-        <w:rPr>
-          <w:rFonts w:ascii="Times New Roman" w:hAnsi="Times New Roman" w:cs="Times New Roman"/>
-          <w:noProof/>
-        </w:rPr>
-        <w:lastRenderedPageBreak/>
-        <w:drawing>
-          <wp:inline distT="0" distB="0" distL="0" distR="0" wp14:anchorId="529F5948" wp14:editId="61AA4AD7">
-            <wp:extent cx="5486400" cy="3657600"/>
-            <wp:effectExtent l="0" t="0" r="0" b="0"/>
-            <wp:docPr id="2" name="Picture 2"/>
-            <wp:cNvGraphicFramePr>
-              <a:graphicFrameLocks xmlns:a="http://schemas.openxmlformats.org/drawingml/2006/main" noChangeAspect="1"/>
-            </wp:cNvGraphicFramePr>
-            <a:graphic xmlns:a="http://schemas.openxmlformats.org/drawingml/2006/main">
-              <a:graphicData uri="http://schemas.openxmlformats.org/drawingml/2006/picture">
-                <pic:pic xmlns:pic="http://schemas.openxmlformats.org/drawingml/2006/picture">
-                  <pic:nvPicPr>
-                    <pic:cNvPr id="2" name="Rplot.pdf"/>
-                    <pic:cNvPicPr/>
-                  </pic:nvPicPr>
-                  <pic:blipFill>
-                    <a:blip r:embed="rId5">
-                      <a:extLst>
-                        <a:ext uri="{28A0092B-C50C-407E-A947-70E740481C1C}">
-                          <a14:useLocalDpi xmlns:a14="http://schemas.microsoft.com/office/drawing/2010/main" val="0"/>
-                        </a:ext>
-                      </a:extLst>
-                    </a:blip>
-                    <a:stretch>
-                      <a:fillRect/>
-                    </a:stretch>
-                  </pic:blipFill>
-                  <pic:spPr>
-                    <a:xfrm>
-                      <a:off x="0" y="0"/>
-                      <a:ext cx="5486400" cy="3657600"/>
-                    </a:xfrm>
-                    <a:prstGeom prst="rect">
-                      <a:avLst/>
-                    </a:prstGeom>
-                  </pic:spPr>
-                </pic:pic>
-              </a:graphicData>
-            </a:graphic>
-          </wp:inline>
-        </w:drawing>
-      </w:r>
-    </w:p>
-    <w:p>
-      <w:pPr>
-        <w:rPr>
-          <w:rFonts w:ascii="Times New Roman" w:hAnsi="Times New Roman" w:cs="Times New Roman"/>
-        </w:rPr>
-      </w:pPr>
-    </w:p>
-    <w:p>
-      <w:pPr>
-        <w:rPr>
-          <w:rFonts w:ascii="Times New Roman" w:hAnsi="Times New Roman" w:cs="Times New Roman"/>
-        </w:rPr>
-      </w:pPr>
-      <w:r>
-        <w:rPr>
-          <w:rFonts w:ascii="Times New Roman" w:hAnsi="Times New Roman" w:cs="Times New Roman"/>
-          <w:i/>
-          <w:iCs/>
-        </w:rPr>
-        <w:t xml:space="preserve">Figure </w:t>
-      </w:r>
-      <w:r>
-        <w:rPr>
-          <w:rFonts w:ascii="Times New Roman" w:hAnsi="Times New Roman" w:cs="Times New Roman"/>
-          <w:i/>
-          <w:iCs/>
-        </w:rPr>
-        <w:t>2</w:t>
-      </w:r>
-      <w:r>
-        <w:rPr>
-          <w:rFonts w:ascii="Times New Roman" w:hAnsi="Times New Roman" w:cs="Times New Roman"/>
-          <w:i/>
-          <w:iCs/>
-        </w:rPr>
-        <w:t>.</w:t>
-      </w:r>
-      <w:r>
-        <w:rPr>
-          <w:rFonts w:ascii="Times New Roman" w:hAnsi="Times New Roman" w:cs="Times New Roman"/>
-        </w:rPr>
-        <w:t xml:space="preserve"> Probability that employee </w:t>
-      </w:r>
-      <w:r>
-        <w:rPr>
-          <w:rFonts w:ascii="Times New Roman" w:hAnsi="Times New Roman" w:cs="Times New Roman"/>
-          <w:i/>
-          <w:iCs/>
-        </w:rPr>
-        <w:t>x</w:t>
-      </w:r>
-      <w:r>
-        <w:rPr>
-          <w:rFonts w:ascii="Times New Roman" w:hAnsi="Times New Roman" w:cs="Times New Roman"/>
-          <w:i/>
-          <w:iCs/>
-          <w:vertAlign w:val="subscript"/>
-        </w:rPr>
-        <w:t>i</w:t>
-      </w:r>
-      <w:r>
-        <w:rPr>
-          <w:rFonts w:ascii="Times New Roman" w:hAnsi="Times New Roman" w:cs="Times New Roman"/>
-        </w:rPr>
-        <w:t xml:space="preserve"> spends </w:t>
-      </w:r>
-      <w:r>
-        <w:rPr>
-          <w:rFonts w:ascii="Times New Roman" w:hAnsi="Times New Roman" w:cs="Times New Roman"/>
-          <w:i/>
-          <w:iCs/>
-        </w:rPr>
-        <w:t>k</w:t>
-      </w:r>
-      <w:r>
-        <w:rPr>
-          <w:rFonts w:ascii="Times New Roman" w:hAnsi="Times New Roman" w:cs="Times New Roman"/>
-        </w:rPr>
-        <w:t xml:space="preserve"> periods as the moment citizen as the drift parameter changes from 0 to 1. </w:t>
-      </w:r>
-      <w:r>
-        <w:rPr>
-          <w:rFonts w:ascii="Times New Roman" w:hAnsi="Times New Roman" w:cs="Times New Roman"/>
-        </w:rPr>
-        <w:t>Greater probabilities at extremes (</w:t>
-      </w:r>
-      <w:r>
-        <w:rPr>
-          <w:rFonts w:ascii="Times New Roman" w:hAnsi="Times New Roman" w:cs="Times New Roman"/>
-          <w:i/>
-          <w:iCs/>
-        </w:rPr>
-        <w:t>k</w:t>
-      </w:r>
-      <w:r>
-        <w:rPr>
-          <w:rFonts w:ascii="Times New Roman" w:hAnsi="Times New Roman" w:cs="Times New Roman"/>
-        </w:rPr>
-        <w:t xml:space="preserve"> </w:t>
-      </w:r>
-      <w:r>
-        <w:rPr>
-          <w:rFonts w:ascii="Times New Roman" w:hAnsi="Times New Roman" w:cs="Times New Roman"/>
-        </w:rPr>
-        <w:sym w:font="Symbol" w:char="F0B9"/>
-      </w:r>
-      <w:r>
-        <w:rPr>
-          <w:rFonts w:ascii="Times New Roman" w:hAnsi="Times New Roman" w:cs="Times New Roman"/>
-        </w:rPr>
-        <w:t xml:space="preserve"> 10) indicate extra milers/good soldiers</w:t>
-      </w:r>
-      <w:r>
-        <w:rPr>
-          <w:rFonts w:ascii="Times New Roman" w:hAnsi="Times New Roman" w:cs="Times New Roman"/>
-        </w:rPr>
-        <w:t>.</w:t>
-      </w:r>
-    </w:p>
-    <w:p>
-      <w:pPr>
-        <w:rPr>
-          <w:rFonts w:ascii="Times New Roman" w:hAnsi="Times New Roman" w:cs="Times New Roman"/>
-        </w:rPr>
-      </w:pPr>
-      <w:r>
-        <w:rPr>
-          <w:rFonts w:ascii="Times New Roman" w:hAnsi="Times New Roman" w:cs="Times New Roman"/>
-        </w:rPr>
-        <w:br w:type="page"/>
-      </w:r>
-    </w:p>
-    <w:p>
-      <w:pPr>
-        <w:rPr>
-          <w:rFonts w:ascii="Times New Roman" w:hAnsi="Times New Roman" w:cs="Times New Roman"/>
-        </w:rPr>
-      </w:pPr>
-      <w:r>
-        <w:rPr>
-          <w:rFonts w:ascii="Times New Roman" w:hAnsi="Times New Roman" w:cs="Times New Roman"/>
-          <w:noProof/>
-        </w:rPr>
-        <w:lastRenderedPageBreak/>
-        <w:drawing>
-          <wp:inline distT="0" distB="0" distL="0" distR="0" wp14:anchorId="559D4AAA" wp14:editId="37495755">
-            <wp:extent cx="5486400" cy="3657600"/>
-            <wp:effectExtent l="0" t="0" r="0" b="0"/>
-            <wp:docPr id="5" name="Picture 5"/>
-            <wp:cNvGraphicFramePr>
-              <a:graphicFrameLocks xmlns:a="http://schemas.openxmlformats.org/drawingml/2006/main" noChangeAspect="1"/>
-            </wp:cNvGraphicFramePr>
-            <a:graphic xmlns:a="http://schemas.openxmlformats.org/drawingml/2006/main">
-              <a:graphicData uri="http://schemas.openxmlformats.org/drawingml/2006/picture">
-                <pic:pic xmlns:pic="http://schemas.openxmlformats.org/drawingml/2006/picture">
-                  <pic:nvPicPr>
-                    <pic:cNvPr id="5" name="Rplot.pdf"/>
-                    <pic:cNvPicPr/>
-                  </pic:nvPicPr>
-                  <pic:blipFill>
-                    <a:blip r:embed="rId6">
-                      <a:extLst>
-                        <a:ext uri="{28A0092B-C50C-407E-A947-70E740481C1C}">
-                          <a14:useLocalDpi xmlns:a14="http://schemas.microsoft.com/office/drawing/2010/main" val="0"/>
-                        </a:ext>
-                      </a:extLst>
-                    </a:blip>
-                    <a:stretch>
-                      <a:fillRect/>
-                    </a:stretch>
-                  </pic:blipFill>
-                  <pic:spPr>
-                    <a:xfrm>
-                      <a:off x="0" y="0"/>
-                      <a:ext cx="5486400" cy="3657600"/>
-                    </a:xfrm>
-                    <a:prstGeom prst="rect">
-                      <a:avLst/>
-                    </a:prstGeom>
-                  </pic:spPr>
-                </pic:pic>
-              </a:graphicData>
-            </a:graphic>
-          </wp:inline>
-        </w:drawing>
-      </w:r>
-    </w:p>
-    <w:p>
-      <w:pPr>
-        <w:rPr>
-          <w:rFonts w:ascii="Times New Roman" w:hAnsi="Times New Roman" w:cs="Times New Roman"/>
-        </w:rPr>
-      </w:pPr>
-    </w:p>
-    <w:p>
-      <w:pPr>
-        <w:rPr>
-          <w:rFonts w:ascii="Times New Roman" w:hAnsi="Times New Roman" w:cs="Times New Roman"/>
-        </w:rPr>
-      </w:pPr>
-      <w:r>
-        <w:rPr>
-          <w:rFonts w:ascii="Times New Roman" w:hAnsi="Times New Roman" w:cs="Times New Roman"/>
-          <w:i/>
-          <w:iCs/>
-        </w:rPr>
-        <w:t xml:space="preserve">Figure </w:t>
-      </w:r>
-      <w:r>
-        <w:rPr>
-          <w:rFonts w:ascii="Times New Roman" w:hAnsi="Times New Roman" w:cs="Times New Roman"/>
-          <w:i/>
-          <w:iCs/>
-        </w:rPr>
-        <w:t>3</w:t>
-      </w:r>
-      <w:r>
-        <w:rPr>
-          <w:rFonts w:ascii="Times New Roman" w:hAnsi="Times New Roman" w:cs="Times New Roman"/>
-          <w:i/>
-          <w:iCs/>
-        </w:rPr>
-        <w:t>.</w:t>
-      </w:r>
-      <w:r>
-        <w:rPr>
-          <w:rFonts w:ascii="Times New Roman" w:hAnsi="Times New Roman" w:cs="Times New Roman"/>
-        </w:rPr>
-        <w:t xml:space="preserve"> Probability that employee </w:t>
-      </w:r>
-      <w:r>
-        <w:rPr>
-          <w:rFonts w:ascii="Times New Roman" w:hAnsi="Times New Roman" w:cs="Times New Roman"/>
-          <w:i/>
-          <w:iCs/>
-        </w:rPr>
-        <w:t>x</w:t>
-      </w:r>
-      <w:r>
-        <w:rPr>
-          <w:rFonts w:ascii="Times New Roman" w:hAnsi="Times New Roman" w:cs="Times New Roman"/>
-          <w:i/>
-          <w:iCs/>
-          <w:vertAlign w:val="subscript"/>
-        </w:rPr>
-        <w:t>i</w:t>
-      </w:r>
-      <w:r>
-        <w:rPr>
-          <w:rFonts w:ascii="Times New Roman" w:hAnsi="Times New Roman" w:cs="Times New Roman"/>
-        </w:rPr>
-        <w:t xml:space="preserve"> spends </w:t>
-      </w:r>
-      <w:r>
-        <w:rPr>
-          <w:rFonts w:ascii="Times New Roman" w:hAnsi="Times New Roman" w:cs="Times New Roman"/>
-          <w:i/>
-          <w:iCs/>
-        </w:rPr>
-        <w:t>k</w:t>
-      </w:r>
-      <w:r>
-        <w:rPr>
-          <w:rFonts w:ascii="Times New Roman" w:hAnsi="Times New Roman" w:cs="Times New Roman"/>
-        </w:rPr>
-        <w:t xml:space="preserve"> periods as the moment citizen as the autoregressive parameter changes from 0 to 1. </w:t>
-      </w:r>
-      <w:r>
-        <w:rPr>
-          <w:rFonts w:ascii="Times New Roman" w:hAnsi="Times New Roman" w:cs="Times New Roman"/>
-        </w:rPr>
-        <w:t>Greater probabilities at extremes (</w:t>
-      </w:r>
-      <w:r>
-        <w:rPr>
-          <w:rFonts w:ascii="Times New Roman" w:hAnsi="Times New Roman" w:cs="Times New Roman"/>
-          <w:i/>
-          <w:iCs/>
-        </w:rPr>
-        <w:t>k</w:t>
-      </w:r>
-      <w:r>
-        <w:rPr>
-          <w:rFonts w:ascii="Times New Roman" w:hAnsi="Times New Roman" w:cs="Times New Roman"/>
-        </w:rPr>
-        <w:t xml:space="preserve"> </w:t>
-      </w:r>
-      <w:r>
-        <w:rPr>
-          <w:rFonts w:ascii="Times New Roman" w:hAnsi="Times New Roman" w:cs="Times New Roman"/>
-        </w:rPr>
-        <w:sym w:font="Symbol" w:char="F0B9"/>
-      </w:r>
-      <w:r>
-        <w:rPr>
-          <w:rFonts w:ascii="Times New Roman" w:hAnsi="Times New Roman" w:cs="Times New Roman"/>
-        </w:rPr>
-        <w:t xml:space="preserve"> 10) indicate extra milers/good soldiers.</w:t>
-      </w:r>
-    </w:p>
-    <w:p>
-      <w:pPr>
-        <w:rPr>
-          <w:rFonts w:ascii="Times New Roman" w:hAnsi="Times New Roman" w:cs="Times New Roman"/>
-        </w:rPr>
-      </w:pPr>
-      <w:r>
-        <w:rPr>
-          <w:rFonts w:ascii="Times New Roman" w:hAnsi="Times New Roman" w:cs="Times New Roman"/>
-        </w:rPr>
-        <w:br w:type="page"/>
-      </w:r>
-    </w:p>
-    <w:p>
-      <w:pPr>
-        <w:rPr>
-          <w:rFonts w:ascii="Times New Roman" w:hAnsi="Times New Roman" w:cs="Times New Roman"/>
-        </w:rPr>
-      </w:pPr>
-      <w:r>
-        <w:rPr>
-          <w:rFonts w:ascii="Times New Roman" w:hAnsi="Times New Roman" w:cs="Times New Roman"/>
-          <w:noProof/>
-        </w:rPr>
-        <w:lastRenderedPageBreak/>
-        <w:drawing>
-          <wp:inline distT="0" distB="0" distL="0" distR="0" wp14:anchorId="17C38BBC" wp14:editId="46167A29">
-            <wp:extent cx="5486400" cy="3657600"/>
-            <wp:effectExtent l="0" t="0" r="0" b="0"/>
-            <wp:docPr id="4" name="Picture 4"/>
-            <wp:cNvGraphicFramePr>
-              <a:graphicFrameLocks xmlns:a="http://schemas.openxmlformats.org/drawingml/2006/main" noChangeAspect="1"/>
-            </wp:cNvGraphicFramePr>
-            <a:graphic xmlns:a="http://schemas.openxmlformats.org/drawingml/2006/main">
-              <a:graphicData uri="http://schemas.openxmlformats.org/drawingml/2006/picture">
-                <pic:pic xmlns:pic="http://schemas.openxmlformats.org/drawingml/2006/picture">
-                  <pic:nvPicPr>
-                    <pic:cNvPr id="4" name="Rplot.pdf"/>
-                    <pic:cNvPicPr/>
-                  </pic:nvPicPr>
-                  <pic:blipFill>
-                    <a:blip r:embed="rId7">
-                      <a:extLst>
-                        <a:ext uri="{28A0092B-C50C-407E-A947-70E740481C1C}">
-                          <a14:useLocalDpi xmlns:a14="http://schemas.microsoft.com/office/drawing/2010/main" val="0"/>
-                        </a:ext>
-                      </a:extLst>
-                    </a:blip>
-                    <a:stretch>
-                      <a:fillRect/>
-                    </a:stretch>
-                  </pic:blipFill>
-                  <pic:spPr>
-                    <a:xfrm>
-                      <a:off x="0" y="0"/>
-                      <a:ext cx="5486400" cy="3657600"/>
-                    </a:xfrm>
-                    <a:prstGeom prst="rect">
-                      <a:avLst/>
-                    </a:prstGeom>
-                  </pic:spPr>
-                </pic:pic>
-              </a:graphicData>
-            </a:graphic>
-          </wp:inline>
-        </w:drawing>
-      </w:r>
-    </w:p>
-    <w:p>
-      <w:pPr>
-        <w:rPr>
-          <w:rFonts w:ascii="Times New Roman" w:hAnsi="Times New Roman" w:cs="Times New Roman"/>
-        </w:rPr>
-      </w:pPr>
-    </w:p>
-    <w:p>
-      <w:pPr>
-        <w:rPr>
-          <w:rFonts w:ascii="Times New Roman" w:hAnsi="Times New Roman" w:cs="Times New Roman"/>
-        </w:rPr>
-      </w:pPr>
-      <w:r>
-        <w:rPr>
-          <w:rFonts w:ascii="Times New Roman" w:hAnsi="Times New Roman" w:cs="Times New Roman"/>
-          <w:i/>
-          <w:iCs/>
-        </w:rPr>
-        <w:t xml:space="preserve">Figure </w:t>
-      </w:r>
-      <w:r>
-        <w:rPr>
-          <w:rFonts w:ascii="Times New Roman" w:hAnsi="Times New Roman" w:cs="Times New Roman"/>
-          <w:i/>
-          <w:iCs/>
-        </w:rPr>
-        <w:t>4</w:t>
-      </w:r>
-      <w:r>
-        <w:rPr>
-          <w:rFonts w:ascii="Times New Roman" w:hAnsi="Times New Roman" w:cs="Times New Roman"/>
-          <w:i/>
-          <w:iCs/>
-        </w:rPr>
-        <w:t>.</w:t>
-      </w:r>
-      <w:r>
-        <w:rPr>
-          <w:rFonts w:ascii="Times New Roman" w:hAnsi="Times New Roman" w:cs="Times New Roman"/>
-        </w:rPr>
-        <w:t xml:space="preserve"> Probability that employee </w:t>
-      </w:r>
-      <w:r>
-        <w:rPr>
-          <w:rFonts w:ascii="Times New Roman" w:hAnsi="Times New Roman" w:cs="Times New Roman"/>
-          <w:i/>
-          <w:iCs/>
-        </w:rPr>
-        <w:t>x</w:t>
-      </w:r>
-      <w:r>
-        <w:rPr>
-          <w:rFonts w:ascii="Times New Roman" w:hAnsi="Times New Roman" w:cs="Times New Roman"/>
-          <w:i/>
-          <w:iCs/>
-          <w:vertAlign w:val="subscript"/>
-        </w:rPr>
-        <w:t>i</w:t>
-      </w:r>
-      <w:r>
-        <w:rPr>
-          <w:rFonts w:ascii="Times New Roman" w:hAnsi="Times New Roman" w:cs="Times New Roman"/>
-        </w:rPr>
-        <w:t xml:space="preserve"> spends </w:t>
-      </w:r>
-      <w:r>
-        <w:rPr>
-          <w:rFonts w:ascii="Times New Roman" w:hAnsi="Times New Roman" w:cs="Times New Roman"/>
-          <w:i/>
-          <w:iCs/>
-        </w:rPr>
-        <w:t>k</w:t>
-      </w:r>
-      <w:r>
-        <w:rPr>
-          <w:rFonts w:ascii="Times New Roman" w:hAnsi="Times New Roman" w:cs="Times New Roman"/>
-        </w:rPr>
-        <w:t xml:space="preserve"> periods as the moment citizen as the number of employees changes from 2 to 800. </w:t>
-      </w:r>
-      <w:r>
-        <w:rPr>
-          <w:rFonts w:ascii="Times New Roman" w:hAnsi="Times New Roman" w:cs="Times New Roman"/>
-        </w:rPr>
-        <w:t>Greater probabilities at extremes (</w:t>
-      </w:r>
-      <w:r>
-        <w:rPr>
-          <w:rFonts w:ascii="Times New Roman" w:hAnsi="Times New Roman" w:cs="Times New Roman"/>
-          <w:i/>
-          <w:iCs/>
-        </w:rPr>
-        <w:t>k</w:t>
-      </w:r>
-      <w:r>
-        <w:rPr>
-          <w:rFonts w:ascii="Times New Roman" w:hAnsi="Times New Roman" w:cs="Times New Roman"/>
-        </w:rPr>
-        <w:t xml:space="preserve"> </w:t>
-      </w:r>
-      <w:r>
-        <w:rPr>
-          <w:rFonts w:ascii="Times New Roman" w:hAnsi="Times New Roman" w:cs="Times New Roman"/>
-        </w:rPr>
-        <w:sym w:font="Symbol" w:char="F0B9"/>
-      </w:r>
-      <w:r>
-        <w:rPr>
-          <w:rFonts w:ascii="Times New Roman" w:hAnsi="Times New Roman" w:cs="Times New Roman"/>
-        </w:rPr>
-        <w:t xml:space="preserve"> 10) indicate extra milers/good soldiers.</w:t>
-      </w:r>
-    </w:p>
     <w:p>
       <w:pPr>
         <w:rPr>
@@ -1014,7 +241,7 @@
                           <pic:cNvPicPr/>
                         </pic:nvPicPr>
                         <pic:blipFill>
-                          <a:blip r:embed="rId8" cstate="print">
+                          <a:blip r:embed="rId4" cstate="print">
                             <a:extLst>
                               <a:ext uri="{28A0092B-C50C-407E-A947-70E740481C1C}">
                                 <a14:useLocalDpi xmlns:a14="http://schemas.microsoft.com/office/drawing/2010/main" val="0"/>
@@ -1125,10 +352,10 @@
                 <w:noProof/>
               </w:rPr>
               <w:drawing>
-                <wp:inline distT="0" distB="0" distL="0" distR="0" wp14:anchorId="41083D60" wp14:editId="7427542E">
-                  <wp:extent cx="1063864" cy="709243"/>
-                  <wp:effectExtent l="0" t="0" r="3175" b="2540"/>
-                  <wp:docPr id="3" name="Picture 3"/>
+                <wp:inline distT="0" distB="0" distL="0" distR="0" wp14:anchorId="0BDFF4D8" wp14:editId="39FED3DF">
+                  <wp:extent cx="894377" cy="596251"/>
+                  <wp:effectExtent l="0" t="0" r="0" b="1270"/>
+                  <wp:docPr id="10" name="Picture 10"/>
                   <wp:cNvGraphicFramePr>
                     <a:graphicFrameLocks xmlns:a="http://schemas.openxmlformats.org/drawingml/2006/main" noChangeAspect="1"/>
                   </wp:cNvGraphicFramePr>
@@ -1136,7 +363,7 @@
                     <a:graphicData uri="http://schemas.openxmlformats.org/drawingml/2006/picture">
                       <pic:pic xmlns:pic="http://schemas.openxmlformats.org/drawingml/2006/picture">
                         <pic:nvPicPr>
-                          <pic:cNvPr id="2" name="Rplot.pdf"/>
+                          <pic:cNvPr id="10" name="Rplot4.pdf"/>
                           <pic:cNvPicPr/>
                         </pic:nvPicPr>
                         <pic:blipFill>
@@ -1154,7 +381,7 @@
                         <pic:spPr>
                           <a:xfrm>
                             <a:off x="0" y="0"/>
-                            <a:ext cx="1090059" cy="726706"/>
+                            <a:ext cx="958722" cy="639148"/>
                           </a:xfrm>
                           <a:prstGeom prst="rect">
                             <a:avLst/>
@@ -1251,10 +478,10 @@
                 <w:noProof/>
               </w:rPr>
               <w:drawing>
-                <wp:inline distT="0" distB="0" distL="0" distR="0" wp14:anchorId="7E2FDDDD" wp14:editId="3946C0C2">
-                  <wp:extent cx="1135505" cy="757003"/>
-                  <wp:effectExtent l="0" t="0" r="0" b="5080"/>
-                  <wp:docPr id="6" name="Picture 6"/>
+                <wp:inline distT="0" distB="0" distL="0" distR="0" wp14:anchorId="52140F18" wp14:editId="6693E6FB">
+                  <wp:extent cx="934423" cy="622949"/>
+                  <wp:effectExtent l="0" t="0" r="5715" b="0"/>
+                  <wp:docPr id="11" name="Picture 11"/>
                   <wp:cNvGraphicFramePr>
                     <a:graphicFrameLocks xmlns:a="http://schemas.openxmlformats.org/drawingml/2006/main" noChangeAspect="1"/>
                   </wp:cNvGraphicFramePr>
@@ -1262,7 +489,7 @@
                     <a:graphicData uri="http://schemas.openxmlformats.org/drawingml/2006/picture">
                       <pic:pic xmlns:pic="http://schemas.openxmlformats.org/drawingml/2006/picture">
                         <pic:nvPicPr>
-                          <pic:cNvPr id="5" name="Rplot.pdf"/>
+                          <pic:cNvPr id="11" name="Rplot03.pdf"/>
                           <pic:cNvPicPr/>
                         </pic:nvPicPr>
                         <pic:blipFill>
@@ -1280,7 +507,7 @@
                         <pic:spPr>
                           <a:xfrm>
                             <a:off x="0" y="0"/>
-                            <a:ext cx="1169349" cy="779565"/>
+                            <a:ext cx="952247" cy="634832"/>
                           </a:xfrm>
                           <a:prstGeom prst="rect">
                             <a:avLst/>
@@ -1377,10 +604,10 @@
                 <w:noProof/>
               </w:rPr>
               <w:drawing>
-                <wp:inline distT="0" distB="0" distL="0" distR="0" wp14:anchorId="163478E9" wp14:editId="480292E6">
-                  <wp:extent cx="1101777" cy="734518"/>
-                  <wp:effectExtent l="0" t="0" r="3175" b="2540"/>
-                  <wp:docPr id="7" name="Picture 7"/>
+                <wp:inline distT="0" distB="0" distL="0" distR="0" wp14:anchorId="28B07900" wp14:editId="37FA1E08">
+                  <wp:extent cx="861005" cy="574003"/>
+                  <wp:effectExtent l="0" t="0" r="3175" b="0"/>
+                  <wp:docPr id="12" name="Picture 12"/>
                   <wp:cNvGraphicFramePr>
                     <a:graphicFrameLocks xmlns:a="http://schemas.openxmlformats.org/drawingml/2006/main" noChangeAspect="1"/>
                   </wp:cNvGraphicFramePr>
@@ -1388,7 +615,7 @@
                     <a:graphicData uri="http://schemas.openxmlformats.org/drawingml/2006/picture">
                       <pic:pic xmlns:pic="http://schemas.openxmlformats.org/drawingml/2006/picture">
                         <pic:nvPicPr>
-                          <pic:cNvPr id="4" name="Rplot.pdf"/>
+                          <pic:cNvPr id="12" name="Rplot04.pdf"/>
                           <pic:cNvPicPr/>
                         </pic:nvPicPr>
                         <pic:blipFill>
@@ -1406,7 +633,7 @@
                         <pic:spPr>
                           <a:xfrm>
                             <a:off x="0" y="0"/>
-                            <a:ext cx="1130131" cy="753421"/>
+                            <a:ext cx="899535" cy="599690"/>
                           </a:xfrm>
                           <a:prstGeom prst="rect">
                             <a:avLst/>

</xml_diff>